<commit_message>
Documentación en word actualizada
</commit_message>
<xml_diff>
--- a/docs/Documentación_RSS.docx
+++ b/docs/Documentación_RSS.docx
@@ -2129,7 +2129,85 @@
                 <w:szCs w:val="24"/>
                 <w:lang w:val="es-CO"/>
               </w:rPr>
-              <w:t>Crear la base de datos llamada proyecto_rss en phpMyAdmin y generar la tabla:</w:t>
+              <w:t>Crear la base de datos llamada proyecto_rss</w:t>
+            </w:r>
+            <w:r>
+              <w:rPr>
+                <w:rFonts w:ascii="Arial" w:eastAsia="Calibri" w:hAnsi="Arial" w:cs="Arial"/>
+                <w:sz w:val="24"/>
+                <w:szCs w:val="24"/>
+                <w:lang w:val="es-CO"/>
+              </w:rPr>
+              <w:t xml:space="preserve"> con un cotejamiento en:</w:t>
+            </w:r>
+          </w:p>
+          <w:p>
+            <w:pPr>
+              <w:spacing w:before="24" w:after="24"/>
+              <w:ind w:left="24" w:right="24"/>
+              <w:rPr>
+                <w:rFonts w:ascii="Arial" w:eastAsia="Calibri" w:hAnsi="Arial" w:cs="Arial"/>
+                <w:sz w:val="24"/>
+                <w:szCs w:val="24"/>
+                <w:lang w:val="es-CO"/>
+              </w:rPr>
+            </w:pPr>
+            <w:r>
+              <w:rPr>
+                <w:rFonts w:eastAsia="Calibri"/>
+                <w:sz w:val="24"/>
+                <w:szCs w:val="24"/>
+                <w:lang w:val="es-CO"/>
+              </w:rPr>
+              <w:t>“</w:t>
+            </w:r>
+            <w:r>
+              <w:rPr>
+                <w:rFonts w:eastAsia="Calibri"/>
+                <w:sz w:val="24"/>
+                <w:szCs w:val="24"/>
+                <w:lang w:val="es-CO"/>
+              </w:rPr>
+              <w:t>utf8_unicode_ci</w:t>
+            </w:r>
+            <w:r>
+              <w:rPr>
+                <w:rFonts w:eastAsia="Calibri"/>
+                <w:sz w:val="24"/>
+                <w:szCs w:val="24"/>
+                <w:lang w:val="es-CO"/>
+              </w:rPr>
+              <w:t>”</w:t>
+            </w:r>
+          </w:p>
+          <w:p>
+            <w:pPr>
+              <w:rPr>
+                <w:rFonts w:ascii="Arial" w:eastAsia="Calibri" w:hAnsi="Arial" w:cs="Arial"/>
+                <w:sz w:val="24"/>
+                <w:szCs w:val="24"/>
+                <w:lang w:val="es-CO"/>
+              </w:rPr>
+            </w:pPr>
+            <w:r>
+              <w:rPr>
+                <w:rFonts w:ascii="Arial" w:eastAsia="Calibri" w:hAnsi="Arial" w:cs="Arial"/>
+                <w:sz w:val="24"/>
+                <w:szCs w:val="24"/>
+                <w:lang w:val="es-CO"/>
+              </w:rPr>
+              <w:t xml:space="preserve">a través de </w:t>
+            </w:r>
+            <w:bookmarkStart w:id="0" w:name="_GoBack"/>
+            <w:bookmarkEnd w:id="0"/>
+            <w:r>
+              <w:rPr>
+                <w:rFonts w:ascii="Arial" w:eastAsia="Calibri" w:hAnsi="Arial" w:cs="Arial"/>
+                <w:sz w:val="24"/>
+                <w:szCs w:val="24"/>
+                <w:lang w:val="es-CO"/>
+              </w:rPr>
+              <w:t>phpMyAdmin y generar la tabla:</w:t>
             </w:r>
           </w:p>
         </w:tc>
@@ -2457,8 +2535,6 @@
           <w:spacing w:val="-1"/>
         </w:rPr>
       </w:pPr>
-      <w:bookmarkStart w:id="0" w:name="_GoBack"/>
-      <w:bookmarkEnd w:id="0"/>
     </w:p>
     <w:p>
       <w:pPr>
@@ -2485,7 +2561,6 @@
           <w:spacing w:val="-2"/>
           <w:lang w:val="es-CO"/>
         </w:rPr>
-        <w:lastRenderedPageBreak/>
         <w:t>Arquitectura</w:t>
       </w:r>
       <w:r>
@@ -5816,6 +5891,18 @@
     <w:name w:val="cm-number"/>
     <w:basedOn w:val="Fuentedeprrafopredeter"/>
     <w:rsid w:val="00647C9D"/>
+  </w:style>
+  <w:style w:type="character" w:styleId="DefinicinHTML">
+    <w:name w:val="HTML Definition"/>
+    <w:basedOn w:val="Fuentedeprrafopredeter"/>
+    <w:uiPriority w:val="99"/>
+    <w:semiHidden/>
+    <w:unhideWhenUsed/>
+    <w:rsid w:val="004E7FBF"/>
+    <w:rPr>
+      <w:i/>
+      <w:iCs/>
+    </w:rPr>
   </w:style>
 </w:styles>
 </file>
@@ -7252,26 +7339,6 @@
     <dgm:pt modelId="{D03988DA-21BC-4461-A53B-EA5B0B692CC6}" type="pres">
       <dgm:prSet presAssocID="{03CE9644-BE6E-4D25-BD98-3DD5F731EEEC}" presName="Name10" presStyleLbl="parChTrans1D2" presStyleIdx="1" presStyleCnt="7"/>
       <dgm:spPr/>
-    </dgm:pt>
-    <dgm:pt modelId="{4C271EC5-BBA2-431C-A0A6-FA5DA32B515B}" type="pres">
-      <dgm:prSet presAssocID="{66372922-E693-4D5C-960A-55636571C7A5}" presName="hierRoot2" presStyleCnt="0"/>
-      <dgm:spPr/>
-    </dgm:pt>
-    <dgm:pt modelId="{5ABC2AD4-15CA-4DD6-B1F3-97A10D2ADB86}" type="pres">
-      <dgm:prSet presAssocID="{66372922-E693-4D5C-960A-55636571C7A5}" presName="composite2" presStyleCnt="0"/>
-      <dgm:spPr/>
-    </dgm:pt>
-    <dgm:pt modelId="{FF64C12F-4FD0-44CB-B968-9965B9A2215A}" type="pres">
-      <dgm:prSet presAssocID="{66372922-E693-4D5C-960A-55636571C7A5}" presName="background2" presStyleLbl="node2" presStyleIdx="1" presStyleCnt="7"/>
-      <dgm:spPr/>
-    </dgm:pt>
-    <dgm:pt modelId="{15BC3D79-A5B7-4C52-A6B5-713DCF151DE7}" type="pres">
-      <dgm:prSet presAssocID="{66372922-E693-4D5C-960A-55636571C7A5}" presName="text2" presStyleLbl="fgAcc2" presStyleIdx="1" presStyleCnt="7">
-        <dgm:presLayoutVars>
-          <dgm:chPref val="3"/>
-        </dgm:presLayoutVars>
-      </dgm:prSet>
-      <dgm:spPr/>
       <dgm:t>
         <a:bodyPr/>
         <a:lstStyle/>
@@ -7280,28 +7347,20 @@
         </a:p>
       </dgm:t>
     </dgm:pt>
-    <dgm:pt modelId="{F6AA4FAE-28F8-4E61-B76A-545D09893922}" type="pres">
-      <dgm:prSet presAssocID="{66372922-E693-4D5C-960A-55636571C7A5}" presName="hierChild3" presStyleCnt="0"/>
-      <dgm:spPr/>
-    </dgm:pt>
-    <dgm:pt modelId="{3663CF62-8D06-4E21-A241-BD1270E108D3}" type="pres">
-      <dgm:prSet presAssocID="{123CB8D3-3790-4848-AB14-9CD0F9F40456}" presName="Name10" presStyleLbl="parChTrans1D2" presStyleIdx="2" presStyleCnt="7"/>
-      <dgm:spPr/>
-    </dgm:pt>
-    <dgm:pt modelId="{AAA617CD-8A55-400F-B890-6ECDFBAD45A1}" type="pres">
-      <dgm:prSet presAssocID="{03007DFA-830E-4E24-AB12-C7FA28F3B51C}" presName="hierRoot2" presStyleCnt="0"/>
-      <dgm:spPr/>
-    </dgm:pt>
-    <dgm:pt modelId="{1646AABE-245D-468F-9B6C-2DAF3B6FCF48}" type="pres">
-      <dgm:prSet presAssocID="{03007DFA-830E-4E24-AB12-C7FA28F3B51C}" presName="composite2" presStyleCnt="0"/>
-      <dgm:spPr/>
-    </dgm:pt>
-    <dgm:pt modelId="{3F2EE52D-A784-4FEB-8AF2-51987F075C96}" type="pres">
-      <dgm:prSet presAssocID="{03007DFA-830E-4E24-AB12-C7FA28F3B51C}" presName="background2" presStyleLbl="node2" presStyleIdx="2" presStyleCnt="7"/>
-      <dgm:spPr/>
-    </dgm:pt>
-    <dgm:pt modelId="{A9938BB1-E458-4590-B86E-9A7FC7A17025}" type="pres">
-      <dgm:prSet presAssocID="{03007DFA-830E-4E24-AB12-C7FA28F3B51C}" presName="text2" presStyleLbl="fgAcc2" presStyleIdx="2" presStyleCnt="7">
+    <dgm:pt modelId="{4C271EC5-BBA2-431C-A0A6-FA5DA32B515B}" type="pres">
+      <dgm:prSet presAssocID="{66372922-E693-4D5C-960A-55636571C7A5}" presName="hierRoot2" presStyleCnt="0"/>
+      <dgm:spPr/>
+    </dgm:pt>
+    <dgm:pt modelId="{5ABC2AD4-15CA-4DD6-B1F3-97A10D2ADB86}" type="pres">
+      <dgm:prSet presAssocID="{66372922-E693-4D5C-960A-55636571C7A5}" presName="composite2" presStyleCnt="0"/>
+      <dgm:spPr/>
+    </dgm:pt>
+    <dgm:pt modelId="{FF64C12F-4FD0-44CB-B968-9965B9A2215A}" type="pres">
+      <dgm:prSet presAssocID="{66372922-E693-4D5C-960A-55636571C7A5}" presName="background2" presStyleLbl="node2" presStyleIdx="1" presStyleCnt="7"/>
+      <dgm:spPr/>
+    </dgm:pt>
+    <dgm:pt modelId="{15BC3D79-A5B7-4C52-A6B5-713DCF151DE7}" type="pres">
+      <dgm:prSet presAssocID="{66372922-E693-4D5C-960A-55636571C7A5}" presName="text2" presStyleLbl="fgAcc2" presStyleIdx="1" presStyleCnt="7">
         <dgm:presLayoutVars>
           <dgm:chPref val="3"/>
         </dgm:presLayoutVars>
@@ -7315,12 +7374,12 @@
         </a:p>
       </dgm:t>
     </dgm:pt>
-    <dgm:pt modelId="{D8180DF9-2FE8-4D0D-985E-D662C867382F}" type="pres">
-      <dgm:prSet presAssocID="{03007DFA-830E-4E24-AB12-C7FA28F3B51C}" presName="hierChild3" presStyleCnt="0"/>
-      <dgm:spPr/>
-    </dgm:pt>
-    <dgm:pt modelId="{0A39E47F-E40E-4C5D-A702-A961A8F71AA6}" type="pres">
-      <dgm:prSet presAssocID="{DC5B2C57-9D8F-4F39-8AED-4FB4A2902C2E}" presName="Name17" presStyleLbl="parChTrans1D3" presStyleIdx="0" presStyleCnt="2"/>
+    <dgm:pt modelId="{F6AA4FAE-28F8-4E61-B76A-545D09893922}" type="pres">
+      <dgm:prSet presAssocID="{66372922-E693-4D5C-960A-55636571C7A5}" presName="hierChild3" presStyleCnt="0"/>
+      <dgm:spPr/>
+    </dgm:pt>
+    <dgm:pt modelId="{3663CF62-8D06-4E21-A241-BD1270E108D3}" type="pres">
+      <dgm:prSet presAssocID="{123CB8D3-3790-4848-AB14-9CD0F9F40456}" presName="Name10" presStyleLbl="parChTrans1D2" presStyleIdx="2" presStyleCnt="7"/>
       <dgm:spPr/>
       <dgm:t>
         <a:bodyPr/>
@@ -7330,20 +7389,20 @@
         </a:p>
       </dgm:t>
     </dgm:pt>
-    <dgm:pt modelId="{C92555EC-F0DE-43D5-A073-D6CF73DC85FA}" type="pres">
-      <dgm:prSet presAssocID="{0A151435-736D-4D77-964D-50AAA3F0F79C}" presName="hierRoot3" presStyleCnt="0"/>
-      <dgm:spPr/>
-    </dgm:pt>
-    <dgm:pt modelId="{EF16EE79-5BC6-4AD5-AC98-7CA600395DE1}" type="pres">
-      <dgm:prSet presAssocID="{0A151435-736D-4D77-964D-50AAA3F0F79C}" presName="composite3" presStyleCnt="0"/>
-      <dgm:spPr/>
-    </dgm:pt>
-    <dgm:pt modelId="{D94FB537-97C1-446E-8EA9-9387D876E586}" type="pres">
-      <dgm:prSet presAssocID="{0A151435-736D-4D77-964D-50AAA3F0F79C}" presName="background3" presStyleLbl="node3" presStyleIdx="0" presStyleCnt="2"/>
-      <dgm:spPr/>
-    </dgm:pt>
-    <dgm:pt modelId="{5630DF48-D4E8-41D6-A409-E57BDA0E669E}" type="pres">
-      <dgm:prSet presAssocID="{0A151435-736D-4D77-964D-50AAA3F0F79C}" presName="text3" presStyleLbl="fgAcc3" presStyleIdx="0" presStyleCnt="2">
+    <dgm:pt modelId="{AAA617CD-8A55-400F-B890-6ECDFBAD45A1}" type="pres">
+      <dgm:prSet presAssocID="{03007DFA-830E-4E24-AB12-C7FA28F3B51C}" presName="hierRoot2" presStyleCnt="0"/>
+      <dgm:spPr/>
+    </dgm:pt>
+    <dgm:pt modelId="{1646AABE-245D-468F-9B6C-2DAF3B6FCF48}" type="pres">
+      <dgm:prSet presAssocID="{03007DFA-830E-4E24-AB12-C7FA28F3B51C}" presName="composite2" presStyleCnt="0"/>
+      <dgm:spPr/>
+    </dgm:pt>
+    <dgm:pt modelId="{3F2EE52D-A784-4FEB-8AF2-51987F075C96}" type="pres">
+      <dgm:prSet presAssocID="{03007DFA-830E-4E24-AB12-C7FA28F3B51C}" presName="background2" presStyleLbl="node2" presStyleIdx="2" presStyleCnt="7"/>
+      <dgm:spPr/>
+    </dgm:pt>
+    <dgm:pt modelId="{A9938BB1-E458-4590-B86E-9A7FC7A17025}" type="pres">
+      <dgm:prSet presAssocID="{03007DFA-830E-4E24-AB12-C7FA28F3B51C}" presName="text2" presStyleLbl="fgAcc2" presStyleIdx="2" presStyleCnt="7">
         <dgm:presLayoutVars>
           <dgm:chPref val="3"/>
         </dgm:presLayoutVars>
@@ -7357,32 +7416,12 @@
         </a:p>
       </dgm:t>
     </dgm:pt>
-    <dgm:pt modelId="{86AE1CF8-0937-45A8-A920-2EC61BBD96BC}" type="pres">
-      <dgm:prSet presAssocID="{0A151435-736D-4D77-964D-50AAA3F0F79C}" presName="hierChild4" presStyleCnt="0"/>
-      <dgm:spPr/>
-    </dgm:pt>
-    <dgm:pt modelId="{47C1ADD6-3F40-400A-86FA-E50E996FF5D3}" type="pres">
-      <dgm:prSet presAssocID="{D77BA31E-E49C-4CD4-B9A9-43FFDFFF1408}" presName="Name23" presStyleLbl="parChTrans1D4" presStyleIdx="0" presStyleCnt="6"/>
-      <dgm:spPr/>
-    </dgm:pt>
-    <dgm:pt modelId="{C6FF32FD-EDB3-4939-9651-9EEC866AAEC2}" type="pres">
-      <dgm:prSet presAssocID="{F7304F8D-3740-45DE-8C21-E82FE095DCC0}" presName="hierRoot4" presStyleCnt="0"/>
-      <dgm:spPr/>
-    </dgm:pt>
-    <dgm:pt modelId="{E308D401-D0F6-4CF4-AE7E-0C4A6AB8016C}" type="pres">
-      <dgm:prSet presAssocID="{F7304F8D-3740-45DE-8C21-E82FE095DCC0}" presName="composite4" presStyleCnt="0"/>
-      <dgm:spPr/>
-    </dgm:pt>
-    <dgm:pt modelId="{49D0DFBC-F752-4F38-9C0B-2378ECFF26B1}" type="pres">
-      <dgm:prSet presAssocID="{F7304F8D-3740-45DE-8C21-E82FE095DCC0}" presName="background4" presStyleLbl="node4" presStyleIdx="0" presStyleCnt="6"/>
-      <dgm:spPr/>
-    </dgm:pt>
-    <dgm:pt modelId="{34EE6E1A-1FD1-4A10-A71C-13F7E36E6F8A}" type="pres">
-      <dgm:prSet presAssocID="{F7304F8D-3740-45DE-8C21-E82FE095DCC0}" presName="text4" presStyleLbl="fgAcc4" presStyleIdx="0" presStyleCnt="6">
-        <dgm:presLayoutVars>
-          <dgm:chPref val="3"/>
-        </dgm:presLayoutVars>
-      </dgm:prSet>
+    <dgm:pt modelId="{D8180DF9-2FE8-4D0D-985E-D662C867382F}" type="pres">
+      <dgm:prSet presAssocID="{03007DFA-830E-4E24-AB12-C7FA28F3B51C}" presName="hierChild3" presStyleCnt="0"/>
+      <dgm:spPr/>
+    </dgm:pt>
+    <dgm:pt modelId="{0A39E47F-E40E-4C5D-A702-A961A8F71AA6}" type="pres">
+      <dgm:prSet presAssocID="{DC5B2C57-9D8F-4F39-8AED-4FB4A2902C2E}" presName="Name17" presStyleLbl="parChTrans1D3" presStyleIdx="0" presStyleCnt="2"/>
       <dgm:spPr/>
       <dgm:t>
         <a:bodyPr/>
@@ -7392,28 +7431,20 @@
         </a:p>
       </dgm:t>
     </dgm:pt>
-    <dgm:pt modelId="{CCDDF6E2-939D-4E7D-B32A-BDAF2163E2CE}" type="pres">
-      <dgm:prSet presAssocID="{F7304F8D-3740-45DE-8C21-E82FE095DCC0}" presName="hierChild5" presStyleCnt="0"/>
-      <dgm:spPr/>
-    </dgm:pt>
-    <dgm:pt modelId="{913D7584-0CC3-4E23-A48B-E83A045A759B}" type="pres">
-      <dgm:prSet presAssocID="{CDF8054B-5698-43AC-9405-6D5F9FFCA49A}" presName="Name23" presStyleLbl="parChTrans1D4" presStyleIdx="1" presStyleCnt="6"/>
-      <dgm:spPr/>
-    </dgm:pt>
-    <dgm:pt modelId="{67E131C8-86B8-440B-98B4-12E0476F636E}" type="pres">
-      <dgm:prSet presAssocID="{4C64BF45-D08B-4421-AB84-F0694C5BF765}" presName="hierRoot4" presStyleCnt="0"/>
-      <dgm:spPr/>
-    </dgm:pt>
-    <dgm:pt modelId="{9C5B7275-1A92-4CDC-A823-12338FA38403}" type="pres">
-      <dgm:prSet presAssocID="{4C64BF45-D08B-4421-AB84-F0694C5BF765}" presName="composite4" presStyleCnt="0"/>
-      <dgm:spPr/>
-    </dgm:pt>
-    <dgm:pt modelId="{C9EE7717-E3F6-4DD9-9625-97FD855E9B7C}" type="pres">
-      <dgm:prSet presAssocID="{4C64BF45-D08B-4421-AB84-F0694C5BF765}" presName="background4" presStyleLbl="node4" presStyleIdx="1" presStyleCnt="6"/>
-      <dgm:spPr/>
-    </dgm:pt>
-    <dgm:pt modelId="{403B636E-81C5-410F-9266-6F19D49ED08E}" type="pres">
-      <dgm:prSet presAssocID="{4C64BF45-D08B-4421-AB84-F0694C5BF765}" presName="text4" presStyleLbl="fgAcc4" presStyleIdx="1" presStyleCnt="6">
+    <dgm:pt modelId="{C92555EC-F0DE-43D5-A073-D6CF73DC85FA}" type="pres">
+      <dgm:prSet presAssocID="{0A151435-736D-4D77-964D-50AAA3F0F79C}" presName="hierRoot3" presStyleCnt="0"/>
+      <dgm:spPr/>
+    </dgm:pt>
+    <dgm:pt modelId="{EF16EE79-5BC6-4AD5-AC98-7CA600395DE1}" type="pres">
+      <dgm:prSet presAssocID="{0A151435-736D-4D77-964D-50AAA3F0F79C}" presName="composite3" presStyleCnt="0"/>
+      <dgm:spPr/>
+    </dgm:pt>
+    <dgm:pt modelId="{D94FB537-97C1-446E-8EA9-9387D876E586}" type="pres">
+      <dgm:prSet presAssocID="{0A151435-736D-4D77-964D-50AAA3F0F79C}" presName="background3" presStyleLbl="node3" presStyleIdx="0" presStyleCnt="2"/>
+      <dgm:spPr/>
+    </dgm:pt>
+    <dgm:pt modelId="{5630DF48-D4E8-41D6-A409-E57BDA0E669E}" type="pres">
+      <dgm:prSet presAssocID="{0A151435-736D-4D77-964D-50AAA3F0F79C}" presName="text3" presStyleLbl="fgAcc3" presStyleIdx="0" presStyleCnt="2">
         <dgm:presLayoutVars>
           <dgm:chPref val="3"/>
         </dgm:presLayoutVars>
@@ -7427,32 +7458,12 @@
         </a:p>
       </dgm:t>
     </dgm:pt>
-    <dgm:pt modelId="{D18D4E75-BB57-4040-B839-A9CCFCDF642D}" type="pres">
-      <dgm:prSet presAssocID="{4C64BF45-D08B-4421-AB84-F0694C5BF765}" presName="hierChild5" presStyleCnt="0"/>
-      <dgm:spPr/>
-    </dgm:pt>
-    <dgm:pt modelId="{5D0B3688-E5A8-464D-93CE-DE17C8D5917B}" type="pres">
-      <dgm:prSet presAssocID="{2E0F74F9-98BA-4942-BA96-7CE673501620}" presName="Name23" presStyleLbl="parChTrans1D4" presStyleIdx="2" presStyleCnt="6"/>
-      <dgm:spPr/>
-    </dgm:pt>
-    <dgm:pt modelId="{59DBE355-99AE-4BA0-8F95-C8CBA8FED4C2}" type="pres">
-      <dgm:prSet presAssocID="{D0E41F21-5EA0-4CFE-BCAC-7E6BC4CF1A96}" presName="hierRoot4" presStyleCnt="0"/>
-      <dgm:spPr/>
-    </dgm:pt>
-    <dgm:pt modelId="{75303F75-7074-442C-AA16-EE26A9A36C0B}" type="pres">
-      <dgm:prSet presAssocID="{D0E41F21-5EA0-4CFE-BCAC-7E6BC4CF1A96}" presName="composite4" presStyleCnt="0"/>
-      <dgm:spPr/>
-    </dgm:pt>
-    <dgm:pt modelId="{4A2494F6-AFA6-4FB1-835A-A29D722C60A3}" type="pres">
-      <dgm:prSet presAssocID="{D0E41F21-5EA0-4CFE-BCAC-7E6BC4CF1A96}" presName="background4" presStyleLbl="node4" presStyleIdx="2" presStyleCnt="6"/>
-      <dgm:spPr/>
-    </dgm:pt>
-    <dgm:pt modelId="{A2D40700-6280-4887-831F-556768E3FC77}" type="pres">
-      <dgm:prSet presAssocID="{D0E41F21-5EA0-4CFE-BCAC-7E6BC4CF1A96}" presName="text4" presStyleLbl="fgAcc4" presStyleIdx="2" presStyleCnt="6">
-        <dgm:presLayoutVars>
-          <dgm:chPref val="3"/>
-        </dgm:presLayoutVars>
-      </dgm:prSet>
+    <dgm:pt modelId="{86AE1CF8-0937-45A8-A920-2EC61BBD96BC}" type="pres">
+      <dgm:prSet presAssocID="{0A151435-736D-4D77-964D-50AAA3F0F79C}" presName="hierChild4" presStyleCnt="0"/>
+      <dgm:spPr/>
+    </dgm:pt>
+    <dgm:pt modelId="{47C1ADD6-3F40-400A-86FA-E50E996FF5D3}" type="pres">
+      <dgm:prSet presAssocID="{D77BA31E-E49C-4CD4-B9A9-43FFDFFF1408}" presName="Name23" presStyleLbl="parChTrans1D4" presStyleIdx="0" presStyleCnt="6"/>
       <dgm:spPr/>
       <dgm:t>
         <a:bodyPr/>
@@ -7462,28 +7473,20 @@
         </a:p>
       </dgm:t>
     </dgm:pt>
-    <dgm:pt modelId="{AD1BD89B-1926-4C83-B44D-D3C2D327DE8D}" type="pres">
-      <dgm:prSet presAssocID="{D0E41F21-5EA0-4CFE-BCAC-7E6BC4CF1A96}" presName="hierChild5" presStyleCnt="0"/>
-      <dgm:spPr/>
-    </dgm:pt>
-    <dgm:pt modelId="{F511EBF8-E054-4137-B02E-70511C236DEE}" type="pres">
-      <dgm:prSet presAssocID="{8145CE0D-89BC-4F6C-9356-76156152213E}" presName="Name17" presStyleLbl="parChTrans1D3" presStyleIdx="1" presStyleCnt="2"/>
-      <dgm:spPr/>
-    </dgm:pt>
-    <dgm:pt modelId="{AC9D2D3D-124A-4EF4-B737-86919649D32C}" type="pres">
-      <dgm:prSet presAssocID="{929FF5C3-B3D0-4925-895C-3CC490CF128B}" presName="hierRoot3" presStyleCnt="0"/>
-      <dgm:spPr/>
-    </dgm:pt>
-    <dgm:pt modelId="{8D52AEF1-F5A1-4F5E-B2A7-A9F690D1320A}" type="pres">
-      <dgm:prSet presAssocID="{929FF5C3-B3D0-4925-895C-3CC490CF128B}" presName="composite3" presStyleCnt="0"/>
-      <dgm:spPr/>
-    </dgm:pt>
-    <dgm:pt modelId="{E43C800B-4CAC-4044-A924-FCD69B038A8D}" type="pres">
-      <dgm:prSet presAssocID="{929FF5C3-B3D0-4925-895C-3CC490CF128B}" presName="background3" presStyleLbl="node3" presStyleIdx="1" presStyleCnt="2"/>
-      <dgm:spPr/>
-    </dgm:pt>
-    <dgm:pt modelId="{55D8AE9A-6ECC-466C-850D-3F2B9D7A8490}" type="pres">
-      <dgm:prSet presAssocID="{929FF5C3-B3D0-4925-895C-3CC490CF128B}" presName="text3" presStyleLbl="fgAcc3" presStyleIdx="1" presStyleCnt="2">
+    <dgm:pt modelId="{C6FF32FD-EDB3-4939-9651-9EEC866AAEC2}" type="pres">
+      <dgm:prSet presAssocID="{F7304F8D-3740-45DE-8C21-E82FE095DCC0}" presName="hierRoot4" presStyleCnt="0"/>
+      <dgm:spPr/>
+    </dgm:pt>
+    <dgm:pt modelId="{E308D401-D0F6-4CF4-AE7E-0C4A6AB8016C}" type="pres">
+      <dgm:prSet presAssocID="{F7304F8D-3740-45DE-8C21-E82FE095DCC0}" presName="composite4" presStyleCnt="0"/>
+      <dgm:spPr/>
+    </dgm:pt>
+    <dgm:pt modelId="{49D0DFBC-F752-4F38-9C0B-2378ECFF26B1}" type="pres">
+      <dgm:prSet presAssocID="{F7304F8D-3740-45DE-8C21-E82FE095DCC0}" presName="background4" presStyleLbl="node4" presStyleIdx="0" presStyleCnt="6"/>
+      <dgm:spPr/>
+    </dgm:pt>
+    <dgm:pt modelId="{34EE6E1A-1FD1-4A10-A71C-13F7E36E6F8A}" type="pres">
+      <dgm:prSet presAssocID="{F7304F8D-3740-45DE-8C21-E82FE095DCC0}" presName="text4" presStyleLbl="fgAcc4" presStyleIdx="0" presStyleCnt="6">
         <dgm:presLayoutVars>
           <dgm:chPref val="3"/>
         </dgm:presLayoutVars>
@@ -7497,32 +7500,12 @@
         </a:p>
       </dgm:t>
     </dgm:pt>
-    <dgm:pt modelId="{ABA8C7F7-4B9F-4DEE-BE5E-2059D724AD62}" type="pres">
-      <dgm:prSet presAssocID="{929FF5C3-B3D0-4925-895C-3CC490CF128B}" presName="hierChild4" presStyleCnt="0"/>
-      <dgm:spPr/>
-    </dgm:pt>
-    <dgm:pt modelId="{25D2A351-C1D8-4DDB-BB42-008AABFCE8BF}" type="pres">
-      <dgm:prSet presAssocID="{507EC360-E6F0-46B8-943A-59C205DAB650}" presName="Name23" presStyleLbl="parChTrans1D4" presStyleIdx="3" presStyleCnt="6"/>
-      <dgm:spPr/>
-    </dgm:pt>
-    <dgm:pt modelId="{CE045020-3E93-4EE3-A878-B7F5B0A794EF}" type="pres">
-      <dgm:prSet presAssocID="{2727D8CA-4F6C-409B-9D8F-41780777ED6C}" presName="hierRoot4" presStyleCnt="0"/>
-      <dgm:spPr/>
-    </dgm:pt>
-    <dgm:pt modelId="{5145E86B-3F80-4C5A-AEE8-F3CAEC03DC31}" type="pres">
-      <dgm:prSet presAssocID="{2727D8CA-4F6C-409B-9D8F-41780777ED6C}" presName="composite4" presStyleCnt="0"/>
-      <dgm:spPr/>
-    </dgm:pt>
-    <dgm:pt modelId="{07A31F48-D253-4A9C-A980-E4DDC093D29E}" type="pres">
-      <dgm:prSet presAssocID="{2727D8CA-4F6C-409B-9D8F-41780777ED6C}" presName="background4" presStyleLbl="node4" presStyleIdx="3" presStyleCnt="6"/>
-      <dgm:spPr/>
-    </dgm:pt>
-    <dgm:pt modelId="{698E9116-CF07-4D54-93AF-1375EB0A2D3D}" type="pres">
-      <dgm:prSet presAssocID="{2727D8CA-4F6C-409B-9D8F-41780777ED6C}" presName="text4" presStyleLbl="fgAcc4" presStyleIdx="3" presStyleCnt="6">
-        <dgm:presLayoutVars>
-          <dgm:chPref val="3"/>
-        </dgm:presLayoutVars>
-      </dgm:prSet>
+    <dgm:pt modelId="{CCDDF6E2-939D-4E7D-B32A-BDAF2163E2CE}" type="pres">
+      <dgm:prSet presAssocID="{F7304F8D-3740-45DE-8C21-E82FE095DCC0}" presName="hierChild5" presStyleCnt="0"/>
+      <dgm:spPr/>
+    </dgm:pt>
+    <dgm:pt modelId="{913D7584-0CC3-4E23-A48B-E83A045A759B}" type="pres">
+      <dgm:prSet presAssocID="{CDF8054B-5698-43AC-9405-6D5F9FFCA49A}" presName="Name23" presStyleLbl="parChTrans1D4" presStyleIdx="1" presStyleCnt="6"/>
       <dgm:spPr/>
       <dgm:t>
         <a:bodyPr/>
@@ -7532,28 +7515,20 @@
         </a:p>
       </dgm:t>
     </dgm:pt>
-    <dgm:pt modelId="{8FD9D1F6-8451-4175-BA3D-65D0C31A983C}" type="pres">
-      <dgm:prSet presAssocID="{2727D8CA-4F6C-409B-9D8F-41780777ED6C}" presName="hierChild5" presStyleCnt="0"/>
-      <dgm:spPr/>
-    </dgm:pt>
-    <dgm:pt modelId="{C9D58021-6BBF-4C22-A1B0-D4B5743A54C5}" type="pres">
-      <dgm:prSet presAssocID="{194DC5DF-CEC2-41E1-962D-0A04AD40500F}" presName="Name23" presStyleLbl="parChTrans1D4" presStyleIdx="4" presStyleCnt="6"/>
-      <dgm:spPr/>
-    </dgm:pt>
-    <dgm:pt modelId="{BC99441A-5379-4B96-9549-C40A9B327232}" type="pres">
-      <dgm:prSet presAssocID="{03EAEDF5-0D9E-49C6-A493-4CC7CA9895CA}" presName="hierRoot4" presStyleCnt="0"/>
-      <dgm:spPr/>
-    </dgm:pt>
-    <dgm:pt modelId="{47297AAB-52FE-4367-A8D9-89AF33A85BE9}" type="pres">
-      <dgm:prSet presAssocID="{03EAEDF5-0D9E-49C6-A493-4CC7CA9895CA}" presName="composite4" presStyleCnt="0"/>
-      <dgm:spPr/>
-    </dgm:pt>
-    <dgm:pt modelId="{F6675A3A-CFA1-4A43-9350-BB4903987F65}" type="pres">
-      <dgm:prSet presAssocID="{03EAEDF5-0D9E-49C6-A493-4CC7CA9895CA}" presName="background4" presStyleLbl="node4" presStyleIdx="4" presStyleCnt="6"/>
-      <dgm:spPr/>
-    </dgm:pt>
-    <dgm:pt modelId="{76AF60DB-FB62-4261-84F5-E201C8F1DA74}" type="pres">
-      <dgm:prSet presAssocID="{03EAEDF5-0D9E-49C6-A493-4CC7CA9895CA}" presName="text4" presStyleLbl="fgAcc4" presStyleIdx="4" presStyleCnt="6">
+    <dgm:pt modelId="{67E131C8-86B8-440B-98B4-12E0476F636E}" type="pres">
+      <dgm:prSet presAssocID="{4C64BF45-D08B-4421-AB84-F0694C5BF765}" presName="hierRoot4" presStyleCnt="0"/>
+      <dgm:spPr/>
+    </dgm:pt>
+    <dgm:pt modelId="{9C5B7275-1A92-4CDC-A823-12338FA38403}" type="pres">
+      <dgm:prSet presAssocID="{4C64BF45-D08B-4421-AB84-F0694C5BF765}" presName="composite4" presStyleCnt="0"/>
+      <dgm:spPr/>
+    </dgm:pt>
+    <dgm:pt modelId="{C9EE7717-E3F6-4DD9-9625-97FD855E9B7C}" type="pres">
+      <dgm:prSet presAssocID="{4C64BF45-D08B-4421-AB84-F0694C5BF765}" presName="background4" presStyleLbl="node4" presStyleIdx="1" presStyleCnt="6"/>
+      <dgm:spPr/>
+    </dgm:pt>
+    <dgm:pt modelId="{403B636E-81C5-410F-9266-6F19D49ED08E}" type="pres">
+      <dgm:prSet presAssocID="{4C64BF45-D08B-4421-AB84-F0694C5BF765}" presName="text4" presStyleLbl="fgAcc4" presStyleIdx="1" presStyleCnt="6">
         <dgm:presLayoutVars>
           <dgm:chPref val="3"/>
         </dgm:presLayoutVars>
@@ -7567,32 +7542,12 @@
         </a:p>
       </dgm:t>
     </dgm:pt>
-    <dgm:pt modelId="{8C51325A-7E03-4005-A333-A9BFC619E723}" type="pres">
-      <dgm:prSet presAssocID="{03EAEDF5-0D9E-49C6-A493-4CC7CA9895CA}" presName="hierChild5" presStyleCnt="0"/>
-      <dgm:spPr/>
-    </dgm:pt>
-    <dgm:pt modelId="{F4DDEADE-DA5E-4865-B594-3B3FE6AE465D}" type="pres">
-      <dgm:prSet presAssocID="{C62C0FA0-55CC-46C4-A6A5-3A4367237AE9}" presName="Name23" presStyleLbl="parChTrans1D4" presStyleIdx="5" presStyleCnt="6"/>
-      <dgm:spPr/>
-    </dgm:pt>
-    <dgm:pt modelId="{BC80C499-E248-4DD6-99C7-FB495C192970}" type="pres">
-      <dgm:prSet presAssocID="{37227BEB-0687-4FF1-B57F-AEE6A335B547}" presName="hierRoot4" presStyleCnt="0"/>
-      <dgm:spPr/>
-    </dgm:pt>
-    <dgm:pt modelId="{EE768AC9-0D8C-4B99-97AD-2F07BD50FA7A}" type="pres">
-      <dgm:prSet presAssocID="{37227BEB-0687-4FF1-B57F-AEE6A335B547}" presName="composite4" presStyleCnt="0"/>
-      <dgm:spPr/>
-    </dgm:pt>
-    <dgm:pt modelId="{8D44E625-E6B5-4CA0-A379-431663BA6C7F}" type="pres">
-      <dgm:prSet presAssocID="{37227BEB-0687-4FF1-B57F-AEE6A335B547}" presName="background4" presStyleLbl="node4" presStyleIdx="5" presStyleCnt="6"/>
-      <dgm:spPr/>
-    </dgm:pt>
-    <dgm:pt modelId="{C2B03E18-356A-44B1-8724-7C955DFF02A4}" type="pres">
-      <dgm:prSet presAssocID="{37227BEB-0687-4FF1-B57F-AEE6A335B547}" presName="text4" presStyleLbl="fgAcc4" presStyleIdx="5" presStyleCnt="6">
-        <dgm:presLayoutVars>
-          <dgm:chPref val="3"/>
-        </dgm:presLayoutVars>
-      </dgm:prSet>
+    <dgm:pt modelId="{D18D4E75-BB57-4040-B839-A9CCFCDF642D}" type="pres">
+      <dgm:prSet presAssocID="{4C64BF45-D08B-4421-AB84-F0694C5BF765}" presName="hierChild5" presStyleCnt="0"/>
+      <dgm:spPr/>
+    </dgm:pt>
+    <dgm:pt modelId="{5D0B3688-E5A8-464D-93CE-DE17C8D5917B}" type="pres">
+      <dgm:prSet presAssocID="{2E0F74F9-98BA-4942-BA96-7CE673501620}" presName="Name23" presStyleLbl="parChTrans1D4" presStyleIdx="2" presStyleCnt="6"/>
       <dgm:spPr/>
       <dgm:t>
         <a:bodyPr/>
@@ -7602,28 +7557,20 @@
         </a:p>
       </dgm:t>
     </dgm:pt>
-    <dgm:pt modelId="{8EF48140-03C9-463F-8CE1-F193CA62323B}" type="pres">
-      <dgm:prSet presAssocID="{37227BEB-0687-4FF1-B57F-AEE6A335B547}" presName="hierChild5" presStyleCnt="0"/>
-      <dgm:spPr/>
-    </dgm:pt>
-    <dgm:pt modelId="{CBAB328E-B732-44C6-B5B9-AF9F621D5522}" type="pres">
-      <dgm:prSet presAssocID="{39AA3F85-87C6-4288-84E8-E55E4F041F15}" presName="Name10" presStyleLbl="parChTrans1D2" presStyleIdx="3" presStyleCnt="7"/>
-      <dgm:spPr/>
-    </dgm:pt>
-    <dgm:pt modelId="{90112F88-1D1F-4C29-B658-311E3D6EC2BB}" type="pres">
-      <dgm:prSet presAssocID="{9AB5E483-FC41-4F7B-8620-9DD9569F73CB}" presName="hierRoot2" presStyleCnt="0"/>
-      <dgm:spPr/>
-    </dgm:pt>
-    <dgm:pt modelId="{A4B0F6FE-E04E-471B-910B-C23D3C5338C2}" type="pres">
-      <dgm:prSet presAssocID="{9AB5E483-FC41-4F7B-8620-9DD9569F73CB}" presName="composite2" presStyleCnt="0"/>
-      <dgm:spPr/>
-    </dgm:pt>
-    <dgm:pt modelId="{E1920575-8CC2-480F-BE6B-9B0CECF68098}" type="pres">
-      <dgm:prSet presAssocID="{9AB5E483-FC41-4F7B-8620-9DD9569F73CB}" presName="background2" presStyleLbl="node2" presStyleIdx="3" presStyleCnt="7"/>
-      <dgm:spPr/>
-    </dgm:pt>
-    <dgm:pt modelId="{320C25A8-F24F-4DF9-A112-25BE454C8153}" type="pres">
-      <dgm:prSet presAssocID="{9AB5E483-FC41-4F7B-8620-9DD9569F73CB}" presName="text2" presStyleLbl="fgAcc2" presStyleIdx="3" presStyleCnt="7">
+    <dgm:pt modelId="{59DBE355-99AE-4BA0-8F95-C8CBA8FED4C2}" type="pres">
+      <dgm:prSet presAssocID="{D0E41F21-5EA0-4CFE-BCAC-7E6BC4CF1A96}" presName="hierRoot4" presStyleCnt="0"/>
+      <dgm:spPr/>
+    </dgm:pt>
+    <dgm:pt modelId="{75303F75-7074-442C-AA16-EE26A9A36C0B}" type="pres">
+      <dgm:prSet presAssocID="{D0E41F21-5EA0-4CFE-BCAC-7E6BC4CF1A96}" presName="composite4" presStyleCnt="0"/>
+      <dgm:spPr/>
+    </dgm:pt>
+    <dgm:pt modelId="{4A2494F6-AFA6-4FB1-835A-A29D722C60A3}" type="pres">
+      <dgm:prSet presAssocID="{D0E41F21-5EA0-4CFE-BCAC-7E6BC4CF1A96}" presName="background4" presStyleLbl="node4" presStyleIdx="2" presStyleCnt="6"/>
+      <dgm:spPr/>
+    </dgm:pt>
+    <dgm:pt modelId="{A2D40700-6280-4887-831F-556768E3FC77}" type="pres">
+      <dgm:prSet presAssocID="{D0E41F21-5EA0-4CFE-BCAC-7E6BC4CF1A96}" presName="text4" presStyleLbl="fgAcc4" presStyleIdx="2" presStyleCnt="6">
         <dgm:presLayoutVars>
           <dgm:chPref val="3"/>
         </dgm:presLayoutVars>
@@ -7637,32 +7584,12 @@
         </a:p>
       </dgm:t>
     </dgm:pt>
-    <dgm:pt modelId="{D3A97577-F823-40E1-B18E-414E21006AA5}" type="pres">
-      <dgm:prSet presAssocID="{9AB5E483-FC41-4F7B-8620-9DD9569F73CB}" presName="hierChild3" presStyleCnt="0"/>
-      <dgm:spPr/>
-    </dgm:pt>
-    <dgm:pt modelId="{3CF1FAD1-0D38-4ABB-B205-B769CC693F5B}" type="pres">
-      <dgm:prSet presAssocID="{3C9B7BC1-DCE6-4069-BEEB-0B387FE4E2BC}" presName="Name10" presStyleLbl="parChTrans1D2" presStyleIdx="4" presStyleCnt="7"/>
-      <dgm:spPr/>
-    </dgm:pt>
-    <dgm:pt modelId="{69E0B368-0BAE-47E0-A4FF-DBCD5DC06627}" type="pres">
-      <dgm:prSet presAssocID="{15ABDC8E-9487-426C-843E-4D9813D66DA9}" presName="hierRoot2" presStyleCnt="0"/>
-      <dgm:spPr/>
-    </dgm:pt>
-    <dgm:pt modelId="{20A9FC44-BFCB-44BE-9E17-6321EDB3803E}" type="pres">
-      <dgm:prSet presAssocID="{15ABDC8E-9487-426C-843E-4D9813D66DA9}" presName="composite2" presStyleCnt="0"/>
-      <dgm:spPr/>
-    </dgm:pt>
-    <dgm:pt modelId="{F4A18A23-31E5-4760-8EEC-8934685BA9A3}" type="pres">
-      <dgm:prSet presAssocID="{15ABDC8E-9487-426C-843E-4D9813D66DA9}" presName="background2" presStyleLbl="node2" presStyleIdx="4" presStyleCnt="7"/>
-      <dgm:spPr/>
-    </dgm:pt>
-    <dgm:pt modelId="{BA16BDB4-53F7-4332-96D0-316E1F99CD7A}" type="pres">
-      <dgm:prSet presAssocID="{15ABDC8E-9487-426C-843E-4D9813D66DA9}" presName="text2" presStyleLbl="fgAcc2" presStyleIdx="4" presStyleCnt="7">
-        <dgm:presLayoutVars>
-          <dgm:chPref val="3"/>
-        </dgm:presLayoutVars>
-      </dgm:prSet>
+    <dgm:pt modelId="{AD1BD89B-1926-4C83-B44D-D3C2D327DE8D}" type="pres">
+      <dgm:prSet presAssocID="{D0E41F21-5EA0-4CFE-BCAC-7E6BC4CF1A96}" presName="hierChild5" presStyleCnt="0"/>
+      <dgm:spPr/>
+    </dgm:pt>
+    <dgm:pt modelId="{F511EBF8-E054-4137-B02E-70511C236DEE}" type="pres">
+      <dgm:prSet presAssocID="{8145CE0D-89BC-4F6C-9356-76156152213E}" presName="Name17" presStyleLbl="parChTrans1D3" presStyleIdx="1" presStyleCnt="2"/>
       <dgm:spPr/>
       <dgm:t>
         <a:bodyPr/>
@@ -7672,28 +7599,20 @@
         </a:p>
       </dgm:t>
     </dgm:pt>
-    <dgm:pt modelId="{08D42C28-60A6-48B0-B635-36CE594383EC}" type="pres">
-      <dgm:prSet presAssocID="{15ABDC8E-9487-426C-843E-4D9813D66DA9}" presName="hierChild3" presStyleCnt="0"/>
-      <dgm:spPr/>
-    </dgm:pt>
-    <dgm:pt modelId="{977BFA41-706D-4A69-8733-01016319E791}" type="pres">
-      <dgm:prSet presAssocID="{06FB601B-5414-4AB6-A2B2-F5824383781E}" presName="Name10" presStyleLbl="parChTrans1D2" presStyleIdx="5" presStyleCnt="7"/>
-      <dgm:spPr/>
-    </dgm:pt>
-    <dgm:pt modelId="{2974E998-ADE5-4760-9AE6-68AC754FA3A3}" type="pres">
-      <dgm:prSet presAssocID="{832AF594-F4E6-41A0-B48D-5120FA1E7ECB}" presName="hierRoot2" presStyleCnt="0"/>
-      <dgm:spPr/>
-    </dgm:pt>
-    <dgm:pt modelId="{609382C5-D270-41F4-8132-948194FDF71C}" type="pres">
-      <dgm:prSet presAssocID="{832AF594-F4E6-41A0-B48D-5120FA1E7ECB}" presName="composite2" presStyleCnt="0"/>
-      <dgm:spPr/>
-    </dgm:pt>
-    <dgm:pt modelId="{DFEB71A1-470D-441E-9B29-D128A064CBA2}" type="pres">
-      <dgm:prSet presAssocID="{832AF594-F4E6-41A0-B48D-5120FA1E7ECB}" presName="background2" presStyleLbl="node2" presStyleIdx="5" presStyleCnt="7"/>
-      <dgm:spPr/>
-    </dgm:pt>
-    <dgm:pt modelId="{4FB80701-B17E-4065-8165-458DAA5E8DEE}" type="pres">
-      <dgm:prSet presAssocID="{832AF594-F4E6-41A0-B48D-5120FA1E7ECB}" presName="text2" presStyleLbl="fgAcc2" presStyleIdx="5" presStyleCnt="7">
+    <dgm:pt modelId="{AC9D2D3D-124A-4EF4-B737-86919649D32C}" type="pres">
+      <dgm:prSet presAssocID="{929FF5C3-B3D0-4925-895C-3CC490CF128B}" presName="hierRoot3" presStyleCnt="0"/>
+      <dgm:spPr/>
+    </dgm:pt>
+    <dgm:pt modelId="{8D52AEF1-F5A1-4F5E-B2A7-A9F690D1320A}" type="pres">
+      <dgm:prSet presAssocID="{929FF5C3-B3D0-4925-895C-3CC490CF128B}" presName="composite3" presStyleCnt="0"/>
+      <dgm:spPr/>
+    </dgm:pt>
+    <dgm:pt modelId="{E43C800B-4CAC-4044-A924-FCD69B038A8D}" type="pres">
+      <dgm:prSet presAssocID="{929FF5C3-B3D0-4925-895C-3CC490CF128B}" presName="background3" presStyleLbl="node3" presStyleIdx="1" presStyleCnt="2"/>
+      <dgm:spPr/>
+    </dgm:pt>
+    <dgm:pt modelId="{55D8AE9A-6ECC-466C-850D-3F2B9D7A8490}" type="pres">
+      <dgm:prSet presAssocID="{929FF5C3-B3D0-4925-895C-3CC490CF128B}" presName="text3" presStyleLbl="fgAcc3" presStyleIdx="1" presStyleCnt="2">
         <dgm:presLayoutVars>
           <dgm:chPref val="3"/>
         </dgm:presLayoutVars>
@@ -7707,6 +7626,258 @@
         </a:p>
       </dgm:t>
     </dgm:pt>
+    <dgm:pt modelId="{ABA8C7F7-4B9F-4DEE-BE5E-2059D724AD62}" type="pres">
+      <dgm:prSet presAssocID="{929FF5C3-B3D0-4925-895C-3CC490CF128B}" presName="hierChild4" presStyleCnt="0"/>
+      <dgm:spPr/>
+    </dgm:pt>
+    <dgm:pt modelId="{25D2A351-C1D8-4DDB-BB42-008AABFCE8BF}" type="pres">
+      <dgm:prSet presAssocID="{507EC360-E6F0-46B8-943A-59C205DAB650}" presName="Name23" presStyleLbl="parChTrans1D4" presStyleIdx="3" presStyleCnt="6"/>
+      <dgm:spPr/>
+      <dgm:t>
+        <a:bodyPr/>
+        <a:lstStyle/>
+        <a:p>
+          <a:endParaRPr lang="es-ES"/>
+        </a:p>
+      </dgm:t>
+    </dgm:pt>
+    <dgm:pt modelId="{CE045020-3E93-4EE3-A878-B7F5B0A794EF}" type="pres">
+      <dgm:prSet presAssocID="{2727D8CA-4F6C-409B-9D8F-41780777ED6C}" presName="hierRoot4" presStyleCnt="0"/>
+      <dgm:spPr/>
+    </dgm:pt>
+    <dgm:pt modelId="{5145E86B-3F80-4C5A-AEE8-F3CAEC03DC31}" type="pres">
+      <dgm:prSet presAssocID="{2727D8CA-4F6C-409B-9D8F-41780777ED6C}" presName="composite4" presStyleCnt="0"/>
+      <dgm:spPr/>
+    </dgm:pt>
+    <dgm:pt modelId="{07A31F48-D253-4A9C-A980-E4DDC093D29E}" type="pres">
+      <dgm:prSet presAssocID="{2727D8CA-4F6C-409B-9D8F-41780777ED6C}" presName="background4" presStyleLbl="node4" presStyleIdx="3" presStyleCnt="6"/>
+      <dgm:spPr/>
+    </dgm:pt>
+    <dgm:pt modelId="{698E9116-CF07-4D54-93AF-1375EB0A2D3D}" type="pres">
+      <dgm:prSet presAssocID="{2727D8CA-4F6C-409B-9D8F-41780777ED6C}" presName="text4" presStyleLbl="fgAcc4" presStyleIdx="3" presStyleCnt="6">
+        <dgm:presLayoutVars>
+          <dgm:chPref val="3"/>
+        </dgm:presLayoutVars>
+      </dgm:prSet>
+      <dgm:spPr/>
+      <dgm:t>
+        <a:bodyPr/>
+        <a:lstStyle/>
+        <a:p>
+          <a:endParaRPr lang="es-ES"/>
+        </a:p>
+      </dgm:t>
+    </dgm:pt>
+    <dgm:pt modelId="{8FD9D1F6-8451-4175-BA3D-65D0C31A983C}" type="pres">
+      <dgm:prSet presAssocID="{2727D8CA-4F6C-409B-9D8F-41780777ED6C}" presName="hierChild5" presStyleCnt="0"/>
+      <dgm:spPr/>
+    </dgm:pt>
+    <dgm:pt modelId="{C9D58021-6BBF-4C22-A1B0-D4B5743A54C5}" type="pres">
+      <dgm:prSet presAssocID="{194DC5DF-CEC2-41E1-962D-0A04AD40500F}" presName="Name23" presStyleLbl="parChTrans1D4" presStyleIdx="4" presStyleCnt="6"/>
+      <dgm:spPr/>
+      <dgm:t>
+        <a:bodyPr/>
+        <a:lstStyle/>
+        <a:p>
+          <a:endParaRPr lang="es-ES"/>
+        </a:p>
+      </dgm:t>
+    </dgm:pt>
+    <dgm:pt modelId="{BC99441A-5379-4B96-9549-C40A9B327232}" type="pres">
+      <dgm:prSet presAssocID="{03EAEDF5-0D9E-49C6-A493-4CC7CA9895CA}" presName="hierRoot4" presStyleCnt="0"/>
+      <dgm:spPr/>
+    </dgm:pt>
+    <dgm:pt modelId="{47297AAB-52FE-4367-A8D9-89AF33A85BE9}" type="pres">
+      <dgm:prSet presAssocID="{03EAEDF5-0D9E-49C6-A493-4CC7CA9895CA}" presName="composite4" presStyleCnt="0"/>
+      <dgm:spPr/>
+    </dgm:pt>
+    <dgm:pt modelId="{F6675A3A-CFA1-4A43-9350-BB4903987F65}" type="pres">
+      <dgm:prSet presAssocID="{03EAEDF5-0D9E-49C6-A493-4CC7CA9895CA}" presName="background4" presStyleLbl="node4" presStyleIdx="4" presStyleCnt="6"/>
+      <dgm:spPr/>
+    </dgm:pt>
+    <dgm:pt modelId="{76AF60DB-FB62-4261-84F5-E201C8F1DA74}" type="pres">
+      <dgm:prSet presAssocID="{03EAEDF5-0D9E-49C6-A493-4CC7CA9895CA}" presName="text4" presStyleLbl="fgAcc4" presStyleIdx="4" presStyleCnt="6">
+        <dgm:presLayoutVars>
+          <dgm:chPref val="3"/>
+        </dgm:presLayoutVars>
+      </dgm:prSet>
+      <dgm:spPr/>
+      <dgm:t>
+        <a:bodyPr/>
+        <a:lstStyle/>
+        <a:p>
+          <a:endParaRPr lang="es-ES"/>
+        </a:p>
+      </dgm:t>
+    </dgm:pt>
+    <dgm:pt modelId="{8C51325A-7E03-4005-A333-A9BFC619E723}" type="pres">
+      <dgm:prSet presAssocID="{03EAEDF5-0D9E-49C6-A493-4CC7CA9895CA}" presName="hierChild5" presStyleCnt="0"/>
+      <dgm:spPr/>
+    </dgm:pt>
+    <dgm:pt modelId="{F4DDEADE-DA5E-4865-B594-3B3FE6AE465D}" type="pres">
+      <dgm:prSet presAssocID="{C62C0FA0-55CC-46C4-A6A5-3A4367237AE9}" presName="Name23" presStyleLbl="parChTrans1D4" presStyleIdx="5" presStyleCnt="6"/>
+      <dgm:spPr/>
+      <dgm:t>
+        <a:bodyPr/>
+        <a:lstStyle/>
+        <a:p>
+          <a:endParaRPr lang="es-ES"/>
+        </a:p>
+      </dgm:t>
+    </dgm:pt>
+    <dgm:pt modelId="{BC80C499-E248-4DD6-99C7-FB495C192970}" type="pres">
+      <dgm:prSet presAssocID="{37227BEB-0687-4FF1-B57F-AEE6A335B547}" presName="hierRoot4" presStyleCnt="0"/>
+      <dgm:spPr/>
+    </dgm:pt>
+    <dgm:pt modelId="{EE768AC9-0D8C-4B99-97AD-2F07BD50FA7A}" type="pres">
+      <dgm:prSet presAssocID="{37227BEB-0687-4FF1-B57F-AEE6A335B547}" presName="composite4" presStyleCnt="0"/>
+      <dgm:spPr/>
+    </dgm:pt>
+    <dgm:pt modelId="{8D44E625-E6B5-4CA0-A379-431663BA6C7F}" type="pres">
+      <dgm:prSet presAssocID="{37227BEB-0687-4FF1-B57F-AEE6A335B547}" presName="background4" presStyleLbl="node4" presStyleIdx="5" presStyleCnt="6"/>
+      <dgm:spPr/>
+    </dgm:pt>
+    <dgm:pt modelId="{C2B03E18-356A-44B1-8724-7C955DFF02A4}" type="pres">
+      <dgm:prSet presAssocID="{37227BEB-0687-4FF1-B57F-AEE6A335B547}" presName="text4" presStyleLbl="fgAcc4" presStyleIdx="5" presStyleCnt="6">
+        <dgm:presLayoutVars>
+          <dgm:chPref val="3"/>
+        </dgm:presLayoutVars>
+      </dgm:prSet>
+      <dgm:spPr/>
+      <dgm:t>
+        <a:bodyPr/>
+        <a:lstStyle/>
+        <a:p>
+          <a:endParaRPr lang="es-ES"/>
+        </a:p>
+      </dgm:t>
+    </dgm:pt>
+    <dgm:pt modelId="{8EF48140-03C9-463F-8CE1-F193CA62323B}" type="pres">
+      <dgm:prSet presAssocID="{37227BEB-0687-4FF1-B57F-AEE6A335B547}" presName="hierChild5" presStyleCnt="0"/>
+      <dgm:spPr/>
+    </dgm:pt>
+    <dgm:pt modelId="{CBAB328E-B732-44C6-B5B9-AF9F621D5522}" type="pres">
+      <dgm:prSet presAssocID="{39AA3F85-87C6-4288-84E8-E55E4F041F15}" presName="Name10" presStyleLbl="parChTrans1D2" presStyleIdx="3" presStyleCnt="7"/>
+      <dgm:spPr/>
+      <dgm:t>
+        <a:bodyPr/>
+        <a:lstStyle/>
+        <a:p>
+          <a:endParaRPr lang="es-ES"/>
+        </a:p>
+      </dgm:t>
+    </dgm:pt>
+    <dgm:pt modelId="{90112F88-1D1F-4C29-B658-311E3D6EC2BB}" type="pres">
+      <dgm:prSet presAssocID="{9AB5E483-FC41-4F7B-8620-9DD9569F73CB}" presName="hierRoot2" presStyleCnt="0"/>
+      <dgm:spPr/>
+    </dgm:pt>
+    <dgm:pt modelId="{A4B0F6FE-E04E-471B-910B-C23D3C5338C2}" type="pres">
+      <dgm:prSet presAssocID="{9AB5E483-FC41-4F7B-8620-9DD9569F73CB}" presName="composite2" presStyleCnt="0"/>
+      <dgm:spPr/>
+    </dgm:pt>
+    <dgm:pt modelId="{E1920575-8CC2-480F-BE6B-9B0CECF68098}" type="pres">
+      <dgm:prSet presAssocID="{9AB5E483-FC41-4F7B-8620-9DD9569F73CB}" presName="background2" presStyleLbl="node2" presStyleIdx="3" presStyleCnt="7"/>
+      <dgm:spPr/>
+    </dgm:pt>
+    <dgm:pt modelId="{320C25A8-F24F-4DF9-A112-25BE454C8153}" type="pres">
+      <dgm:prSet presAssocID="{9AB5E483-FC41-4F7B-8620-9DD9569F73CB}" presName="text2" presStyleLbl="fgAcc2" presStyleIdx="3" presStyleCnt="7">
+        <dgm:presLayoutVars>
+          <dgm:chPref val="3"/>
+        </dgm:presLayoutVars>
+      </dgm:prSet>
+      <dgm:spPr/>
+      <dgm:t>
+        <a:bodyPr/>
+        <a:lstStyle/>
+        <a:p>
+          <a:endParaRPr lang="es-ES"/>
+        </a:p>
+      </dgm:t>
+    </dgm:pt>
+    <dgm:pt modelId="{D3A97577-F823-40E1-B18E-414E21006AA5}" type="pres">
+      <dgm:prSet presAssocID="{9AB5E483-FC41-4F7B-8620-9DD9569F73CB}" presName="hierChild3" presStyleCnt="0"/>
+      <dgm:spPr/>
+    </dgm:pt>
+    <dgm:pt modelId="{3CF1FAD1-0D38-4ABB-B205-B769CC693F5B}" type="pres">
+      <dgm:prSet presAssocID="{3C9B7BC1-DCE6-4069-BEEB-0B387FE4E2BC}" presName="Name10" presStyleLbl="parChTrans1D2" presStyleIdx="4" presStyleCnt="7"/>
+      <dgm:spPr/>
+      <dgm:t>
+        <a:bodyPr/>
+        <a:lstStyle/>
+        <a:p>
+          <a:endParaRPr lang="es-ES"/>
+        </a:p>
+      </dgm:t>
+    </dgm:pt>
+    <dgm:pt modelId="{69E0B368-0BAE-47E0-A4FF-DBCD5DC06627}" type="pres">
+      <dgm:prSet presAssocID="{15ABDC8E-9487-426C-843E-4D9813D66DA9}" presName="hierRoot2" presStyleCnt="0"/>
+      <dgm:spPr/>
+    </dgm:pt>
+    <dgm:pt modelId="{20A9FC44-BFCB-44BE-9E17-6321EDB3803E}" type="pres">
+      <dgm:prSet presAssocID="{15ABDC8E-9487-426C-843E-4D9813D66DA9}" presName="composite2" presStyleCnt="0"/>
+      <dgm:spPr/>
+    </dgm:pt>
+    <dgm:pt modelId="{F4A18A23-31E5-4760-8EEC-8934685BA9A3}" type="pres">
+      <dgm:prSet presAssocID="{15ABDC8E-9487-426C-843E-4D9813D66DA9}" presName="background2" presStyleLbl="node2" presStyleIdx="4" presStyleCnt="7"/>
+      <dgm:spPr/>
+    </dgm:pt>
+    <dgm:pt modelId="{BA16BDB4-53F7-4332-96D0-316E1F99CD7A}" type="pres">
+      <dgm:prSet presAssocID="{15ABDC8E-9487-426C-843E-4D9813D66DA9}" presName="text2" presStyleLbl="fgAcc2" presStyleIdx="4" presStyleCnt="7">
+        <dgm:presLayoutVars>
+          <dgm:chPref val="3"/>
+        </dgm:presLayoutVars>
+      </dgm:prSet>
+      <dgm:spPr/>
+      <dgm:t>
+        <a:bodyPr/>
+        <a:lstStyle/>
+        <a:p>
+          <a:endParaRPr lang="es-ES"/>
+        </a:p>
+      </dgm:t>
+    </dgm:pt>
+    <dgm:pt modelId="{08D42C28-60A6-48B0-B635-36CE594383EC}" type="pres">
+      <dgm:prSet presAssocID="{15ABDC8E-9487-426C-843E-4D9813D66DA9}" presName="hierChild3" presStyleCnt="0"/>
+      <dgm:spPr/>
+    </dgm:pt>
+    <dgm:pt modelId="{977BFA41-706D-4A69-8733-01016319E791}" type="pres">
+      <dgm:prSet presAssocID="{06FB601B-5414-4AB6-A2B2-F5824383781E}" presName="Name10" presStyleLbl="parChTrans1D2" presStyleIdx="5" presStyleCnt="7"/>
+      <dgm:spPr/>
+      <dgm:t>
+        <a:bodyPr/>
+        <a:lstStyle/>
+        <a:p>
+          <a:endParaRPr lang="es-ES"/>
+        </a:p>
+      </dgm:t>
+    </dgm:pt>
+    <dgm:pt modelId="{2974E998-ADE5-4760-9AE6-68AC754FA3A3}" type="pres">
+      <dgm:prSet presAssocID="{832AF594-F4E6-41A0-B48D-5120FA1E7ECB}" presName="hierRoot2" presStyleCnt="0"/>
+      <dgm:spPr/>
+    </dgm:pt>
+    <dgm:pt modelId="{609382C5-D270-41F4-8132-948194FDF71C}" type="pres">
+      <dgm:prSet presAssocID="{832AF594-F4E6-41A0-B48D-5120FA1E7ECB}" presName="composite2" presStyleCnt="0"/>
+      <dgm:spPr/>
+    </dgm:pt>
+    <dgm:pt modelId="{DFEB71A1-470D-441E-9B29-D128A064CBA2}" type="pres">
+      <dgm:prSet presAssocID="{832AF594-F4E6-41A0-B48D-5120FA1E7ECB}" presName="background2" presStyleLbl="node2" presStyleIdx="5" presStyleCnt="7"/>
+      <dgm:spPr/>
+    </dgm:pt>
+    <dgm:pt modelId="{4FB80701-B17E-4065-8165-458DAA5E8DEE}" type="pres">
+      <dgm:prSet presAssocID="{832AF594-F4E6-41A0-B48D-5120FA1E7ECB}" presName="text2" presStyleLbl="fgAcc2" presStyleIdx="5" presStyleCnt="7">
+        <dgm:presLayoutVars>
+          <dgm:chPref val="3"/>
+        </dgm:presLayoutVars>
+      </dgm:prSet>
+      <dgm:spPr/>
+      <dgm:t>
+        <a:bodyPr/>
+        <a:lstStyle/>
+        <a:p>
+          <a:endParaRPr lang="es-ES"/>
+        </a:p>
+      </dgm:t>
+    </dgm:pt>
     <dgm:pt modelId="{9D51881C-9D95-4C96-936F-8B3943682D88}" type="pres">
       <dgm:prSet presAssocID="{832AF594-F4E6-41A0-B48D-5120FA1E7ECB}" presName="hierChild3" presStyleCnt="0"/>
       <dgm:spPr/>
@@ -7714,6 +7885,13 @@
     <dgm:pt modelId="{B487CF24-D3F8-480F-8DA6-ADDB3281FEF5}" type="pres">
       <dgm:prSet presAssocID="{13116031-9A4D-4F67-808B-F4FBB24A1593}" presName="Name10" presStyleLbl="parChTrans1D2" presStyleIdx="6" presStyleCnt="7"/>
       <dgm:spPr/>
+      <dgm:t>
+        <a:bodyPr/>
+        <a:lstStyle/>
+        <a:p>
+          <a:endParaRPr lang="es-ES"/>
+        </a:p>
+      </dgm:t>
     </dgm:pt>
     <dgm:pt modelId="{AF2476EB-100B-4D00-A32E-76D7CE9B6473}" type="pres">
       <dgm:prSet presAssocID="{69287B78-019C-4562-AE87-62952277C237}" presName="hierRoot2" presStyleCnt="0"/>
@@ -12744,7 +12922,7 @@
 </file>
 
 <file path=customXml/itemProps1.xml><?xml version="1.0" encoding="utf-8"?>
-<ds:datastoreItem xmlns:ds="http://schemas.openxmlformats.org/officeDocument/2006/customXml" ds:itemID="{15D2B959-BE36-4D53-8DF1-9F03078D68F2}">
+<ds:datastoreItem xmlns:ds="http://schemas.openxmlformats.org/officeDocument/2006/customXml" ds:itemID="{B7A54BEB-7900-4E82-9553-BAF62983FBBC}">
   <ds:schemaRefs>
     <ds:schemaRef ds:uri="http://schemas.openxmlformats.org/officeDocument/2006/bibliography"/>
   </ds:schemaRefs>

</xml_diff>